<commit_message>
agregando diagrama de bloques e imagenes de animales
</commit_message>
<xml_diff>
--- a/documentacion/ManualTecnico.docx
+++ b/documentacion/ManualTecnico.docx
@@ -411,23 +411,7 @@
           <w:sz w:val="24"/>
           <w:szCs w:val="24"/>
         </w:rPr>
-        <w:t xml:space="preserve">James Allan Melgar </w:t>
-      </w:r>
-      <w:r>
-        <w:rPr>
-          <w:rFonts w:ascii="Arial" w:hAnsi="Arial" w:cs="Arial"/>
-          <w:sz w:val="24"/>
-          <w:szCs w:val="24"/>
-        </w:rPr>
-        <w:t xml:space="preserve">- </w:t>
-      </w:r>
-      <w:r>
-        <w:rPr>
-          <w:rFonts w:ascii="Arial" w:hAnsi="Arial" w:cs="Arial"/>
-          <w:sz w:val="24"/>
-          <w:szCs w:val="24"/>
-        </w:rPr>
-        <w:t>201314716</w:t>
+        <w:t>James Allan Melgar - 201314716</w:t>
       </w:r>
     </w:p>
     <w:p>
@@ -453,23 +437,7 @@
           <w:sz w:val="24"/>
           <w:szCs w:val="24"/>
         </w:rPr>
-        <w:t xml:space="preserve">Ottoniel </w:t>
-      </w:r>
-      <w:r>
-        <w:rPr>
-          <w:rFonts w:ascii="Arial" w:hAnsi="Arial" w:cs="Arial"/>
-          <w:sz w:val="24"/>
-          <w:szCs w:val="24"/>
-        </w:rPr>
-        <w:t xml:space="preserve">Guarchaj - </w:t>
-      </w:r>
-      <w:r>
-        <w:rPr>
-          <w:rFonts w:ascii="Arial" w:hAnsi="Arial" w:cs="Arial"/>
-          <w:sz w:val="24"/>
-          <w:szCs w:val="24"/>
-        </w:rPr>
-        <w:t>201010975</w:t>
+        <w:t>Ottoniel Guarchaj - 201010975</w:t>
       </w:r>
     </w:p>
     <w:p>
@@ -1064,53 +1032,23 @@
         </w:rPr>
         <w:t xml:space="preserve">Procesador Intel </w:t>
       </w:r>
-      <w:r>
-        <w:rPr>
-          <w:rFonts w:ascii="Arial" w:hAnsi="Arial" w:cs="Arial"/>
-          <w:sz w:val="24"/>
-          <w:szCs w:val="24"/>
-        </w:rPr>
-        <w:t>Intel® Core™ i5-</w:t>
-      </w:r>
-      <w:r>
-        <w:rPr>
-          <w:rFonts w:ascii="Arial" w:hAnsi="Arial" w:cs="Arial"/>
-          <w:sz w:val="24"/>
-          <w:szCs w:val="24"/>
-        </w:rPr>
-        <w:t>72</w:t>
-      </w:r>
-      <w:r>
-        <w:rPr>
-          <w:rFonts w:ascii="Arial" w:hAnsi="Arial" w:cs="Arial"/>
-          <w:sz w:val="24"/>
-          <w:szCs w:val="24"/>
-        </w:rPr>
-        <w:t>00</w:t>
-      </w:r>
-      <w:r>
-        <w:rPr>
-          <w:rFonts w:ascii="Arial" w:hAnsi="Arial" w:cs="Arial"/>
-          <w:sz w:val="24"/>
-          <w:szCs w:val="24"/>
-        </w:rPr>
-        <w:t>U</w:t>
-      </w:r>
-      <w:r>
-        <w:rPr>
-          <w:rFonts w:ascii="Arial" w:hAnsi="Arial" w:cs="Arial"/>
-          <w:sz w:val="24"/>
-          <w:szCs w:val="24"/>
-        </w:rPr>
-        <w:t xml:space="preserve"> </w:t>
-      </w:r>
-      <w:r>
-        <w:rPr>
-          <w:rFonts w:ascii="Arial" w:hAnsi="Arial" w:cs="Arial"/>
-          <w:sz w:val="24"/>
-          <w:szCs w:val="24"/>
-        </w:rPr>
-        <w:t>2.5GHz</w:t>
+      <w:proofErr w:type="spellStart"/>
+      <w:r>
+        <w:rPr>
+          <w:rFonts w:ascii="Arial" w:hAnsi="Arial" w:cs="Arial"/>
+          <w:sz w:val="24"/>
+          <w:szCs w:val="24"/>
+        </w:rPr>
+        <w:t>Intel</w:t>
+      </w:r>
+      <w:proofErr w:type="spellEnd"/>
+      <w:r>
+        <w:rPr>
+          <w:rFonts w:ascii="Arial" w:hAnsi="Arial" w:cs="Arial"/>
+          <w:sz w:val="24"/>
+          <w:szCs w:val="24"/>
+        </w:rPr>
+        <w:t>® Core™ i5-7200U 2.5GHz</w:t>
       </w:r>
     </w:p>
     <w:p>
@@ -1237,6 +1175,7 @@
           <w:szCs w:val="24"/>
         </w:rPr>
       </w:pPr>
+      <w:proofErr w:type="spellStart"/>
       <w:r>
         <w:rPr>
           <w:rFonts w:ascii="Arial" w:hAnsi="Arial" w:cs="Arial"/>
@@ -1245,6 +1184,7 @@
         </w:rPr>
         <w:t>Prolog</w:t>
       </w:r>
+      <w:proofErr w:type="spellEnd"/>
     </w:p>
     <w:p>
       <w:pPr>
@@ -1336,68 +1276,281 @@
         </w:rPr>
         <w:t>Express</w:t>
       </w:r>
+    </w:p>
+    <w:p>
+      <w:pPr>
+        <w:rPr>
+          <w:rFonts w:ascii="Arial" w:hAnsi="Arial" w:cs="Arial"/>
+          <w:sz w:val="24"/>
+          <w:szCs w:val="24"/>
+          <w:lang w:val="en-US"/>
+        </w:rPr>
+      </w:pPr>
+    </w:p>
+    <w:p>
+      <w:pPr>
+        <w:rPr>
+          <w:rFonts w:ascii="Arial" w:hAnsi="Arial" w:cs="Arial"/>
+          <w:sz w:val="24"/>
+          <w:szCs w:val="24"/>
+          <w:lang w:val="en-US"/>
+        </w:rPr>
+      </w:pPr>
+    </w:p>
+    <w:p>
+      <w:pPr>
+        <w:rPr>
+          <w:rFonts w:ascii="Arial" w:hAnsi="Arial" w:cs="Arial"/>
+          <w:sz w:val="24"/>
+          <w:szCs w:val="24"/>
+          <w:lang w:val="en-US"/>
+        </w:rPr>
+      </w:pPr>
+    </w:p>
+    <w:p>
+      <w:pPr>
+        <w:rPr>
+          <w:rFonts w:ascii="Arial" w:hAnsi="Arial" w:cs="Arial"/>
+          <w:sz w:val="24"/>
+          <w:szCs w:val="24"/>
+          <w:lang w:val="en-US"/>
+        </w:rPr>
+      </w:pPr>
+    </w:p>
+    <w:p>
+      <w:pPr>
+        <w:rPr>
+          <w:rFonts w:ascii="Arial" w:hAnsi="Arial" w:cs="Arial"/>
+          <w:sz w:val="24"/>
+          <w:szCs w:val="24"/>
+          <w:lang w:val="en-US"/>
+        </w:rPr>
+      </w:pPr>
+    </w:p>
+    <w:p>
+      <w:pPr>
+        <w:rPr>
+          <w:rFonts w:ascii="Arial" w:hAnsi="Arial" w:cs="Arial"/>
+          <w:sz w:val="24"/>
+          <w:szCs w:val="24"/>
+          <w:lang w:val="en-US"/>
+        </w:rPr>
+      </w:pPr>
+    </w:p>
+    <w:p>
+      <w:pPr>
+        <w:jc w:val="center"/>
+        <w:rPr>
+          <w:rFonts w:ascii="Arial" w:hAnsi="Arial" w:cs="Arial"/>
+          <w:b/>
+          <w:bCs/>
+          <w:sz w:val="24"/>
+          <w:szCs w:val="24"/>
+        </w:rPr>
+      </w:pPr>
+      <w:r>
+        <w:rPr>
+          <w:rFonts w:ascii="Arial" w:hAnsi="Arial" w:cs="Arial"/>
+          <w:b/>
+          <w:bCs/>
+          <w:sz w:val="24"/>
+          <w:szCs w:val="24"/>
+        </w:rPr>
+        <w:t>DIAGRAMA DE BLOQUES</w:t>
+      </w:r>
+    </w:p>
+    <w:p>
+      <w:pPr>
+        <w:rPr>
+          <w:noProof/>
+        </w:rPr>
+      </w:pPr>
+      <w:r>
+        <w:rPr>
+          <w:noProof/>
+        </w:rPr>
+        <w:drawing>
+          <wp:anchor distT="0" distB="0" distL="114300" distR="114300" simplePos="0" relativeHeight="251659264" behindDoc="0" locked="0" layoutInCell="1" allowOverlap="1" wp14:anchorId="48A0A02E" wp14:editId="735F5456">
+            <wp:simplePos x="0" y="0"/>
+            <wp:positionH relativeFrom="column">
+              <wp:posOffset>-127635</wp:posOffset>
+            </wp:positionH>
+            <wp:positionV relativeFrom="paragraph">
+              <wp:posOffset>342265</wp:posOffset>
+            </wp:positionV>
+            <wp:extent cx="6076950" cy="3933825"/>
+            <wp:effectExtent l="0" t="0" r="0" b="9525"/>
+            <wp:wrapSquare wrapText="bothSides"/>
+            <wp:docPr id="2" name="Picture 2"/>
+            <wp:cNvGraphicFramePr>
+              <a:graphicFrameLocks xmlns:a="http://schemas.openxmlformats.org/drawingml/2006/main" noChangeAspect="1"/>
+            </wp:cNvGraphicFramePr>
+            <a:graphic xmlns:a="http://schemas.openxmlformats.org/drawingml/2006/main">
+              <a:graphicData uri="http://schemas.openxmlformats.org/drawingml/2006/picture">
+                <pic:pic xmlns:pic="http://schemas.openxmlformats.org/drawingml/2006/picture">
+                  <pic:nvPicPr>
+                    <pic:cNvPr id="0" name="Picture 1"/>
+                    <pic:cNvPicPr>
+                      <a:picLocks noChangeAspect="1" noChangeArrowheads="1"/>
+                    </pic:cNvPicPr>
+                  </pic:nvPicPr>
+                  <pic:blipFill rotWithShape="1">
+                    <a:blip r:embed="rId6">
+                      <a:extLst>
+                        <a:ext uri="{28A0092B-C50C-407E-A947-70E740481C1C}">
+                          <a14:useLocalDpi xmlns:a14="http://schemas.microsoft.com/office/drawing/2010/main" val="0"/>
+                        </a:ext>
+                      </a:extLst>
+                    </a:blip>
+                    <a:srcRect t="13235"/>
+                    <a:stretch/>
+                  </pic:blipFill>
+                  <pic:spPr bwMode="auto">
+                    <a:xfrm>
+                      <a:off x="0" y="0"/>
+                      <a:ext cx="6076950" cy="3933825"/>
+                    </a:xfrm>
+                    <a:prstGeom prst="rect">
+                      <a:avLst/>
+                    </a:prstGeom>
+                    <a:noFill/>
+                    <a:ln>
+                      <a:noFill/>
+                    </a:ln>
+                    <a:extLst>
+                      <a:ext uri="{53640926-AAD7-44D8-BBD7-CCE9431645EC}">
+                        <a14:shadowObscured xmlns:a14="http://schemas.microsoft.com/office/drawing/2010/main"/>
+                      </a:ext>
+                    </a:extLst>
+                  </pic:spPr>
+                </pic:pic>
+              </a:graphicData>
+            </a:graphic>
+            <wp14:sizeRelV relativeFrom="margin">
+              <wp14:pctHeight>0</wp14:pctHeight>
+            </wp14:sizeRelV>
+          </wp:anchor>
+        </w:drawing>
+      </w:r>
+    </w:p>
+    <w:p>
+      <w:pPr>
+        <w:rPr>
+          <w:rFonts w:ascii="Arial" w:hAnsi="Arial" w:cs="Arial"/>
+          <w:sz w:val="24"/>
+          <w:szCs w:val="24"/>
+        </w:rPr>
+      </w:pPr>
+    </w:p>
+    <w:p>
+      <w:pPr>
+        <w:rPr>
+          <w:rFonts w:ascii="Arial" w:hAnsi="Arial" w:cs="Arial"/>
+          <w:sz w:val="24"/>
+          <w:szCs w:val="24"/>
+        </w:rPr>
+      </w:pPr>
+    </w:p>
+    <w:p>
+      <w:pPr>
+        <w:rPr>
+          <w:rFonts w:ascii="Arial" w:hAnsi="Arial" w:cs="Arial"/>
+          <w:sz w:val="24"/>
+          <w:szCs w:val="24"/>
+        </w:rPr>
+      </w:pPr>
+    </w:p>
+    <w:p>
+      <w:pPr>
+        <w:rPr>
+          <w:rFonts w:ascii="Arial" w:hAnsi="Arial" w:cs="Arial"/>
+          <w:sz w:val="24"/>
+          <w:szCs w:val="24"/>
+        </w:rPr>
+      </w:pPr>
+    </w:p>
+    <w:p>
+      <w:pPr>
+        <w:rPr>
+          <w:rFonts w:ascii="Arial" w:hAnsi="Arial" w:cs="Arial"/>
+          <w:sz w:val="24"/>
+          <w:szCs w:val="24"/>
+        </w:rPr>
+      </w:pPr>
+    </w:p>
+    <w:p>
+      <w:pPr>
+        <w:rPr>
+          <w:rFonts w:ascii="Arial" w:hAnsi="Arial" w:cs="Arial"/>
+          <w:sz w:val="24"/>
+          <w:szCs w:val="24"/>
+        </w:rPr>
+      </w:pPr>
+    </w:p>
+    <w:p>
+      <w:pPr>
+        <w:rPr>
+          <w:rFonts w:ascii="Arial" w:hAnsi="Arial" w:cs="Arial"/>
+          <w:sz w:val="24"/>
+          <w:szCs w:val="24"/>
+        </w:rPr>
+      </w:pPr>
+    </w:p>
+    <w:p>
+      <w:pPr>
+        <w:rPr>
+          <w:rFonts w:ascii="Arial" w:hAnsi="Arial" w:cs="Arial"/>
+          <w:sz w:val="24"/>
+          <w:szCs w:val="24"/>
+        </w:rPr>
+      </w:pPr>
+    </w:p>
+    <w:p>
+      <w:pPr>
+        <w:rPr>
+          <w:rFonts w:ascii="Arial" w:hAnsi="Arial" w:cs="Arial"/>
+          <w:sz w:val="24"/>
+          <w:szCs w:val="24"/>
+        </w:rPr>
+      </w:pPr>
+    </w:p>
+    <w:p>
+      <w:pPr>
+        <w:rPr>
+          <w:rFonts w:ascii="Arial" w:hAnsi="Arial" w:cs="Arial"/>
+          <w:sz w:val="24"/>
+          <w:szCs w:val="24"/>
+        </w:rPr>
+      </w:pPr>
+    </w:p>
+    <w:p>
+      <w:pPr>
+        <w:rPr>
+          <w:rFonts w:ascii="Arial" w:hAnsi="Arial" w:cs="Arial"/>
+          <w:sz w:val="24"/>
+          <w:szCs w:val="24"/>
+        </w:rPr>
+      </w:pPr>
+    </w:p>
+    <w:p>
+      <w:pPr>
+        <w:rPr>
+          <w:rFonts w:ascii="Arial" w:hAnsi="Arial" w:cs="Arial"/>
+          <w:sz w:val="24"/>
+          <w:szCs w:val="24"/>
+        </w:rPr>
+      </w:pPr>
+    </w:p>
+    <w:p>
+      <w:pPr>
+        <w:rPr>
+          <w:rFonts w:ascii="Arial" w:hAnsi="Arial" w:cs="Arial"/>
+          <w:sz w:val="24"/>
+          <w:szCs w:val="24"/>
+        </w:rPr>
+      </w:pPr>
       <w:bookmarkStart w:id="0" w:name="_GoBack"/>
       <w:bookmarkEnd w:id="0"/>
-    </w:p>
-    <w:p>
-      <w:pPr>
-        <w:rPr>
-          <w:rFonts w:ascii="Arial" w:hAnsi="Arial" w:cs="Arial"/>
-          <w:sz w:val="24"/>
-          <w:szCs w:val="24"/>
-          <w:lang w:val="en-US"/>
-        </w:rPr>
-      </w:pPr>
-    </w:p>
-    <w:p>
-      <w:pPr>
-        <w:rPr>
-          <w:rFonts w:ascii="Arial" w:hAnsi="Arial" w:cs="Arial"/>
-          <w:sz w:val="24"/>
-          <w:szCs w:val="24"/>
-          <w:lang w:val="en-US"/>
-        </w:rPr>
-      </w:pPr>
-    </w:p>
-    <w:p>
-      <w:pPr>
-        <w:rPr>
-          <w:rFonts w:ascii="Arial" w:hAnsi="Arial" w:cs="Arial"/>
-          <w:sz w:val="24"/>
-          <w:szCs w:val="24"/>
-          <w:lang w:val="en-US"/>
-        </w:rPr>
-      </w:pPr>
-    </w:p>
-    <w:p>
-      <w:pPr>
-        <w:rPr>
-          <w:rFonts w:ascii="Arial" w:hAnsi="Arial" w:cs="Arial"/>
-          <w:sz w:val="24"/>
-          <w:szCs w:val="24"/>
-          <w:lang w:val="en-US"/>
-        </w:rPr>
-      </w:pPr>
-    </w:p>
-    <w:p>
-      <w:pPr>
-        <w:rPr>
-          <w:rFonts w:ascii="Arial" w:hAnsi="Arial" w:cs="Arial"/>
-          <w:sz w:val="24"/>
-          <w:szCs w:val="24"/>
-          <w:lang w:val="en-US"/>
-        </w:rPr>
-      </w:pPr>
-    </w:p>
-    <w:p>
-      <w:pPr>
-        <w:rPr>
-          <w:rFonts w:ascii="Arial" w:hAnsi="Arial" w:cs="Arial"/>
-          <w:sz w:val="24"/>
-          <w:szCs w:val="24"/>
-          <w:lang w:val="en-US"/>
-        </w:rPr>
-      </w:pPr>
     </w:p>
     <w:sectPr>
       <w:pgSz w:w="12240" w:h="15840"/>

</xml_diff>